<commit_message>
updating Week 7 Research document
</commit_message>
<xml_diff>
--- a/Week 7 Research.docx
+++ b/Week 7 Research.docx
@@ -2811,6 +2811,7 @@
         <w:docPartUnique/>
       </w:docPartObj>
     </w:sdtPr>
+    <w:sdtEndPr/>
     <w:sdtContent>
       <w:sdt>
         <w:sdtPr>
@@ -2820,6 +2821,7 @@
             <w:docPartUnique/>
           </w:docPartObj>
         </w:sdtPr>
+        <w:sdtEndPr/>
         <w:sdtContent>
           <w:p>
             <w:pPr>
@@ -2836,7 +2838,13 @@
               <w:t>January</w:t>
             </w:r>
             <w:r>
-              <w:t xml:space="preserve"> 7, 2023</w:t>
+              <w:t xml:space="preserve"> </w:t>
+            </w:r>
+            <w:r>
+              <w:t>7</w:t>
+            </w:r>
+            <w:r>
+              <w:t>, 2023</w:t>
             </w:r>
             <w:r>
               <w:tab/>

</xml_diff>